<commit_message>
MOSIP-40026 report for PMS Revamp release 1.2.2.0
Signed-off-by: Prathmesh Jadhav <prathmesh.j@cyberpwn.com>
</commit_message>
<xml_diff>
--- a/PMS Revamp/1.2.2.0/PMS Revamp 1.2.2.0 Functional_Test_Report.docx
+++ b/PMS Revamp/1.2.2.0/PMS Revamp 1.2.2.0 Functional_Test_Report.docx
@@ -307,7 +307,6 @@
           <w:docPartUnique/>
         </w:docPartObj>
       </w:sdtPr>
-      <w:sdtEndPr/>
       <w:sdtContent>
         <w:p>
           <w:pPr>
@@ -334,7 +333,7 @@
           <w:r>
             <w:fldChar w:fldCharType="separate"/>
           </w:r>
-          <w:hyperlink w:anchor="_Toc191457835" w:history="1">
+          <w:hyperlink w:anchor="_Toc191909817" w:history="1">
             <w:r>
               <w:rPr>
                 <w:rStyle w:val="Hyperlink"/>
@@ -361,7 +360,7 @@
                 <w:noProof/>
                 <w:webHidden/>
               </w:rPr>
-              <w:instrText xml:space="preserve"> PAGEREF _Toc191457835 \h </w:instrText>
+              <w:instrText xml:space="preserve"> PAGEREF _Toc191909817 \h </w:instrText>
             </w:r>
             <w:r>
               <w:rPr>
@@ -408,7 +407,7 @@
               <w14:ligatures w14:val="standardContextual"/>
             </w:rPr>
           </w:pPr>
-          <w:hyperlink w:anchor="_Toc191457836" w:history="1">
+          <w:hyperlink w:anchor="_Toc191909818" w:history="1">
             <w:r>
               <w:rPr>
                 <w:rStyle w:val="Hyperlink"/>
@@ -435,7 +434,7 @@
                 <w:noProof/>
                 <w:webHidden/>
               </w:rPr>
-              <w:instrText xml:space="preserve"> PAGEREF _Toc191457836 \h </w:instrText>
+              <w:instrText xml:space="preserve"> PAGEREF _Toc191909818 \h </w:instrText>
             </w:r>
             <w:r>
               <w:rPr>
@@ -482,7 +481,7 @@
               <w14:ligatures w14:val="standardContextual"/>
             </w:rPr>
           </w:pPr>
-          <w:hyperlink w:anchor="_Toc191457837" w:history="1">
+          <w:hyperlink w:anchor="_Toc191909819" w:history="1">
             <w:r>
               <w:rPr>
                 <w:rStyle w:val="Hyperlink"/>
@@ -509,7 +508,7 @@
                 <w:noProof/>
                 <w:webHidden/>
               </w:rPr>
-              <w:instrText xml:space="preserve"> PAGEREF _Toc191457837 \h </w:instrText>
+              <w:instrText xml:space="preserve"> PAGEREF _Toc191909819 \h </w:instrText>
             </w:r>
             <w:r>
               <w:rPr>
@@ -556,7 +555,7 @@
               <w14:ligatures w14:val="standardContextual"/>
             </w:rPr>
           </w:pPr>
-          <w:hyperlink w:anchor="_Toc191457838" w:history="1">
+          <w:hyperlink w:anchor="_Toc191909820" w:history="1">
             <w:r>
               <w:rPr>
                 <w:rStyle w:val="Hyperlink"/>
@@ -583,7 +582,7 @@
                 <w:noProof/>
                 <w:webHidden/>
               </w:rPr>
-              <w:instrText xml:space="preserve"> PAGEREF _Toc191457838 \h </w:instrText>
+              <w:instrText xml:space="preserve"> PAGEREF _Toc191909820 \h </w:instrText>
             </w:r>
             <w:r>
               <w:rPr>
@@ -630,13 +629,14 @@
               <w14:ligatures w14:val="standardContextual"/>
             </w:rPr>
           </w:pPr>
-          <w:hyperlink w:anchor="_Toc191457839" w:history="1">
+          <w:hyperlink w:anchor="_Toc191909821" w:history="1">
             <w:r>
               <w:rPr>
                 <w:rStyle w:val="Hyperlink"/>
                 <w:noProof/>
-              </w:rPr>
-              <w:t>Screen sizes for validating UI responsiveness</w:t>
+                <w:lang w:val="en-US"/>
+              </w:rPr>
+              <w:t>Screen sizes used for UI responsiveness validation</w:t>
             </w:r>
             <w:r>
               <w:rPr>
@@ -657,7 +657,7 @@
                 <w:noProof/>
                 <w:webHidden/>
               </w:rPr>
-              <w:instrText xml:space="preserve"> PAGEREF _Toc191457839 \h </w:instrText>
+              <w:instrText xml:space="preserve"> PAGEREF _Toc191909821 \h </w:instrText>
             </w:r>
             <w:r>
               <w:rPr>
@@ -704,7 +704,7 @@
               <w14:ligatures w14:val="standardContextual"/>
             </w:rPr>
           </w:pPr>
-          <w:hyperlink w:anchor="_Toc191457840" w:history="1">
+          <w:hyperlink w:anchor="_Toc191909822" w:history="1">
             <w:r>
               <w:rPr>
                 <w:rStyle w:val="Hyperlink"/>
@@ -731,7 +731,7 @@
                 <w:noProof/>
                 <w:webHidden/>
               </w:rPr>
-              <w:instrText xml:space="preserve"> PAGEREF _Toc191457840 \h </w:instrText>
+              <w:instrText xml:space="preserve"> PAGEREF _Toc191909822 \h </w:instrText>
             </w:r>
             <w:r>
               <w:rPr>
@@ -778,7 +778,7 @@
               <w14:ligatures w14:val="standardContextual"/>
             </w:rPr>
           </w:pPr>
-          <w:hyperlink w:anchor="_Toc191457841" w:history="1">
+          <w:hyperlink w:anchor="_Toc191909823" w:history="1">
             <w:r>
               <w:rPr>
                 <w:rStyle w:val="Hyperlink"/>
@@ -805,7 +805,7 @@
                 <w:noProof/>
                 <w:webHidden/>
               </w:rPr>
-              <w:instrText xml:space="preserve"> PAGEREF _Toc191457841 \h </w:instrText>
+              <w:instrText xml:space="preserve"> PAGEREF _Toc191909823 \h </w:instrText>
             </w:r>
             <w:r>
               <w:rPr>
@@ -852,7 +852,7 @@
               <w14:ligatures w14:val="standardContextual"/>
             </w:rPr>
           </w:pPr>
-          <w:hyperlink w:anchor="_Toc191457842" w:history="1">
+          <w:hyperlink w:anchor="_Toc191909824" w:history="1">
             <w:r>
               <w:rPr>
                 <w:rStyle w:val="Hyperlink"/>
@@ -880,7 +880,7 @@
                 <w:noProof/>
                 <w:webHidden/>
               </w:rPr>
-              <w:instrText xml:space="preserve"> PAGEREF _Toc191457842 \h </w:instrText>
+              <w:instrText xml:space="preserve"> PAGEREF _Toc191909824 \h </w:instrText>
             </w:r>
             <w:r>
               <w:rPr>
@@ -927,7 +927,7 @@
               <w14:ligatures w14:val="standardContextual"/>
             </w:rPr>
           </w:pPr>
-          <w:hyperlink w:anchor="_Toc191457843" w:history="1">
+          <w:hyperlink w:anchor="_Toc191909825" w:history="1">
             <w:r>
               <w:rPr>
                 <w:rStyle w:val="Hyperlink"/>
@@ -954,7 +954,7 @@
                 <w:noProof/>
                 <w:webHidden/>
               </w:rPr>
-              <w:instrText xml:space="preserve"> PAGEREF _Toc191457843 \h </w:instrText>
+              <w:instrText xml:space="preserve"> PAGEREF _Toc191909825 \h </w:instrText>
             </w:r>
             <w:r>
               <w:rPr>
@@ -974,7 +974,7 @@
                 <w:noProof/>
                 <w:webHidden/>
               </w:rPr>
-              <w:t>6</w:t>
+              <w:t>7</w:t>
             </w:r>
             <w:r>
               <w:rPr>
@@ -1001,7 +1001,7 @@
               <w14:ligatures w14:val="standardContextual"/>
             </w:rPr>
           </w:pPr>
-          <w:hyperlink w:anchor="_Toc191457844" w:history="1">
+          <w:hyperlink w:anchor="_Toc191909826" w:history="1">
             <w:r>
               <w:rPr>
                 <w:rStyle w:val="Hyperlink"/>
@@ -1029,7 +1029,7 @@
                 <w:noProof/>
                 <w:webHidden/>
               </w:rPr>
-              <w:instrText xml:space="preserve"> PAGEREF _Toc191457844 \h </w:instrText>
+              <w:instrText xml:space="preserve"> PAGEREF _Toc191909826 \h </w:instrText>
             </w:r>
             <w:r>
               <w:rPr>
@@ -1076,10 +1076,12 @@
               <w14:ligatures w14:val="standardContextual"/>
             </w:rPr>
           </w:pPr>
-          <w:hyperlink w:anchor="_Toc191457845" w:history="1">
+          <w:hyperlink w:anchor="_Toc191909827" w:history="1">
             <w:r>
               <w:rPr>
                 <w:rStyle w:val="Hyperlink"/>
+                <w:b/>
+                <w:bCs/>
                 <w:noProof/>
               </w:rPr>
               <w:t>Sonar Report</w:t>
@@ -1103,7 +1105,7 @@
                 <w:noProof/>
                 <w:webHidden/>
               </w:rPr>
-              <w:instrText xml:space="preserve"> PAGEREF _Toc191457845 \h </w:instrText>
+              <w:instrText xml:space="preserve"> PAGEREF _Toc191909827 \h </w:instrText>
             </w:r>
             <w:r>
               <w:rPr>
@@ -1123,7 +1125,7 @@
                 <w:noProof/>
                 <w:webHidden/>
               </w:rPr>
-              <w:t>7</w:t>
+              <w:t>8</w:t>
             </w:r>
             <w:r>
               <w:rPr>
@@ -1179,7 +1181,7 @@
         <w:pStyle w:val="Heading1"/>
         <w:jc w:val="both"/>
       </w:pPr>
-      <w:bookmarkStart w:id="3" w:name="_Toc191457835"/>
+      <w:bookmarkStart w:id="3" w:name="_Toc191909817"/>
       <w:r>
         <w:lastRenderedPageBreak/>
         <w:t>Testing Scope</w:t>
@@ -1662,7 +1664,7 @@
         <w:pStyle w:val="Heading1"/>
         <w:jc w:val="both"/>
       </w:pPr>
-      <w:bookmarkStart w:id="4" w:name="_Toc191457836"/>
+      <w:bookmarkStart w:id="4" w:name="_Toc191909818"/>
       <w:r>
         <w:t>Test Approach</w:t>
       </w:r>
@@ -1997,7 +1999,7 @@
         <w:spacing w:before="120"/>
         <w:jc w:val="both"/>
       </w:pPr>
-      <w:bookmarkStart w:id="5" w:name="_Toc191457837"/>
+      <w:bookmarkStart w:id="5" w:name="_Toc191909819"/>
       <w:r>
         <w:t>Verified configuration</w:t>
       </w:r>
@@ -2125,7 +2127,7 @@
         <w:spacing w:before="120"/>
         <w:jc w:val="both"/>
       </w:pPr>
-      <w:bookmarkStart w:id="6" w:name="_Toc191457838"/>
+      <w:bookmarkStart w:id="6" w:name="_Toc191909820"/>
       <w:r>
         <w:t>Browser compatibility evaluations</w:t>
       </w:r>
@@ -3491,7 +3493,7 @@
           <w:lang w:val="en-US"/>
         </w:rPr>
       </w:pPr>
-      <w:bookmarkStart w:id="7" w:name="_Toc191457839"/>
+      <w:bookmarkStart w:id="7" w:name="_Toc191909821"/>
       <w:r>
         <w:rPr>
           <w:lang w:val="en-US"/>
@@ -3540,13 +3542,13 @@
         </w:rPr>
         <w:t xml:space="preserve"> </w:t>
       </w:r>
+      <w:r>
+        <w:rPr>
+          <w:lang w:val="en-US"/>
+        </w:rPr>
+        <w:t>validation</w:t>
+      </w:r>
       <w:bookmarkEnd w:id="7"/>
-      <w:r>
-        <w:rPr>
-          <w:lang w:val="en-US"/>
-        </w:rPr>
-        <w:t>validation</w:t>
-      </w:r>
     </w:p>
     <w:p>
       <w:pPr>
@@ -3649,7 +3651,7 @@
         <w:spacing w:before="120"/>
         <w:jc w:val="both"/>
       </w:pPr>
-      <w:bookmarkStart w:id="8" w:name="_Toc191457840"/>
+      <w:bookmarkStart w:id="8" w:name="_Toc191909822"/>
       <w:r>
         <w:t>Feature Health</w:t>
       </w:r>
@@ -3686,7 +3688,7 @@
         <w:pStyle w:val="Heading1"/>
         <w:jc w:val="both"/>
       </w:pPr>
-      <w:bookmarkStart w:id="9" w:name="_Toc191457841"/>
+      <w:bookmarkStart w:id="9" w:name="_Toc191909823"/>
       <w:r>
         <w:lastRenderedPageBreak/>
         <w:t>Test execution statistics</w:t>
@@ -3707,7 +3709,7 @@
           <w:szCs w:val="25"/>
         </w:rPr>
       </w:pPr>
-      <w:bookmarkStart w:id="10" w:name="_Toc191457842"/>
+      <w:bookmarkStart w:id="10" w:name="_Toc191909824"/>
       <w:r>
         <w:rPr>
           <w:b/>
@@ -4181,6 +4183,10 @@
     <w:p>
       <w:pPr>
         <w:jc w:val="both"/>
+        <w:rPr>
+          <w:sz w:val="24"/>
+          <w:szCs w:val="24"/>
+        </w:rPr>
       </w:pPr>
       <w:r>
         <w:rPr>
@@ -4213,6 +4219,373 @@
         </w:rPr>
         <w:t xml:space="preserve"> Test Cases which are descoped scenarios/not developed feature</w:t>
       </w:r>
+    </w:p>
+    <w:p>
+      <w:pPr>
+        <w:jc w:val="both"/>
+        <w:rPr>
+          <w:sz w:val="24"/>
+          <w:szCs w:val="24"/>
+        </w:rPr>
+      </w:pPr>
+    </w:p>
+    <w:p>
+      <w:pPr>
+        <w:jc w:val="both"/>
+        <w:rPr>
+          <w:sz w:val="24"/>
+          <w:szCs w:val="24"/>
+        </w:rPr>
+      </w:pPr>
+    </w:p>
+    <w:p>
+      <w:pPr>
+        <w:spacing w:after="120"/>
+        <w:rPr>
+          <w:sz w:val="25"/>
+          <w:szCs w:val="25"/>
+        </w:rPr>
+      </w:pPr>
+      <w:r>
+        <w:rPr>
+          <w:sz w:val="25"/>
+          <w:szCs w:val="25"/>
+        </w:rPr>
+        <w:t>MANUAL VERIFICATION (API):</w:t>
+      </w:r>
+    </w:p>
+    <w:tbl>
+      <w:tblPr>
+        <w:tblW w:w="9360" w:type="dxa"/>
+        <w:tblBorders>
+          <w:top w:val="single" w:sz="8" w:space="0" w:color="000000"/>
+          <w:left w:val="single" w:sz="8" w:space="0" w:color="000000"/>
+          <w:bottom w:val="single" w:sz="8" w:space="0" w:color="000000"/>
+          <w:right w:val="single" w:sz="8" w:space="0" w:color="000000"/>
+          <w:insideH w:val="single" w:sz="8" w:space="0" w:color="000000"/>
+          <w:insideV w:val="single" w:sz="8" w:space="0" w:color="000000"/>
+        </w:tblBorders>
+        <w:tblLayout w:type="fixed"/>
+        <w:tblLook w:val="0600" w:firstRow="0" w:lastRow="0" w:firstColumn="0" w:lastColumn="0" w:noHBand="1" w:noVBand="1"/>
+      </w:tblPr>
+      <w:tblGrid>
+        <w:gridCol w:w="2340"/>
+        <w:gridCol w:w="2340"/>
+        <w:gridCol w:w="2340"/>
+        <w:gridCol w:w="2340"/>
+      </w:tblGrid>
+      <w:tr>
+        <w:tc>
+          <w:tcPr>
+            <w:tcW w:w="2340" w:type="dxa"/>
+            <w:shd w:val="clear" w:color="auto" w:fill="FFD966"/>
+            <w:tcMar>
+              <w:top w:w="100" w:type="dxa"/>
+              <w:left w:w="100" w:type="dxa"/>
+              <w:bottom w:w="100" w:type="dxa"/>
+              <w:right w:w="100" w:type="dxa"/>
+            </w:tcMar>
+          </w:tcPr>
+          <w:p>
+            <w:pPr>
+              <w:widowControl w:val="0"/>
+              <w:pBdr>
+                <w:top w:val="nil"/>
+                <w:left w:val="nil"/>
+                <w:bottom w:val="nil"/>
+                <w:right w:val="nil"/>
+                <w:between w:val="nil"/>
+              </w:pBdr>
+              <w:spacing w:line="240" w:lineRule="auto"/>
+              <w:jc w:val="both"/>
+              <w:rPr>
+                <w:b/>
+                <w:color w:val="1D1C1D"/>
+              </w:rPr>
+            </w:pPr>
+            <w:r>
+              <w:rPr>
+                <w:b/>
+                <w:color w:val="1D1C1D"/>
+              </w:rPr>
+              <w:t>Total</w:t>
+            </w:r>
+          </w:p>
+        </w:tc>
+        <w:tc>
+          <w:tcPr>
+            <w:tcW w:w="2340" w:type="dxa"/>
+            <w:shd w:val="clear" w:color="auto" w:fill="FFD966"/>
+            <w:tcMar>
+              <w:top w:w="100" w:type="dxa"/>
+              <w:left w:w="100" w:type="dxa"/>
+              <w:bottom w:w="100" w:type="dxa"/>
+              <w:right w:w="100" w:type="dxa"/>
+            </w:tcMar>
+          </w:tcPr>
+          <w:p>
+            <w:pPr>
+              <w:widowControl w:val="0"/>
+              <w:pBdr>
+                <w:top w:val="nil"/>
+                <w:left w:val="nil"/>
+                <w:bottom w:val="nil"/>
+                <w:right w:val="nil"/>
+                <w:between w:val="nil"/>
+              </w:pBdr>
+              <w:spacing w:line="240" w:lineRule="auto"/>
+              <w:jc w:val="both"/>
+              <w:rPr>
+                <w:b/>
+                <w:color w:val="1D1C1D"/>
+              </w:rPr>
+            </w:pPr>
+            <w:r>
+              <w:rPr>
+                <w:b/>
+                <w:color w:val="1D1C1D"/>
+              </w:rPr>
+              <w:t>Passed</w:t>
+            </w:r>
+          </w:p>
+        </w:tc>
+        <w:tc>
+          <w:tcPr>
+            <w:tcW w:w="2340" w:type="dxa"/>
+            <w:shd w:val="clear" w:color="auto" w:fill="FFD966"/>
+            <w:tcMar>
+              <w:top w:w="100" w:type="dxa"/>
+              <w:left w:w="100" w:type="dxa"/>
+              <w:bottom w:w="100" w:type="dxa"/>
+              <w:right w:w="100" w:type="dxa"/>
+            </w:tcMar>
+          </w:tcPr>
+          <w:p>
+            <w:pPr>
+              <w:widowControl w:val="0"/>
+              <w:pBdr>
+                <w:top w:val="nil"/>
+                <w:left w:val="nil"/>
+                <w:bottom w:val="nil"/>
+                <w:right w:val="nil"/>
+                <w:between w:val="nil"/>
+              </w:pBdr>
+              <w:spacing w:line="240" w:lineRule="auto"/>
+              <w:jc w:val="both"/>
+              <w:rPr>
+                <w:b/>
+                <w:color w:val="1D1C1D"/>
+              </w:rPr>
+            </w:pPr>
+            <w:r>
+              <w:rPr>
+                <w:b/>
+                <w:color w:val="1D1C1D"/>
+              </w:rPr>
+              <w:t>Failed</w:t>
+            </w:r>
+          </w:p>
+        </w:tc>
+        <w:tc>
+          <w:tcPr>
+            <w:tcW w:w="2340" w:type="dxa"/>
+            <w:shd w:val="clear" w:color="auto" w:fill="FFD966"/>
+            <w:tcMar>
+              <w:top w:w="100" w:type="dxa"/>
+              <w:left w:w="100" w:type="dxa"/>
+              <w:bottom w:w="100" w:type="dxa"/>
+              <w:right w:w="100" w:type="dxa"/>
+            </w:tcMar>
+          </w:tcPr>
+          <w:p>
+            <w:pPr>
+              <w:widowControl w:val="0"/>
+              <w:pBdr>
+                <w:top w:val="nil"/>
+                <w:left w:val="nil"/>
+                <w:bottom w:val="nil"/>
+                <w:right w:val="nil"/>
+                <w:between w:val="nil"/>
+              </w:pBdr>
+              <w:spacing w:line="240" w:lineRule="auto"/>
+              <w:jc w:val="both"/>
+              <w:rPr>
+                <w:b/>
+                <w:color w:val="1D1C1D"/>
+              </w:rPr>
+            </w:pPr>
+            <w:r>
+              <w:rPr>
+                <w:b/>
+                <w:color w:val="1D1C1D"/>
+              </w:rPr>
+              <w:t>Skipped (N/A)</w:t>
+            </w:r>
+          </w:p>
+        </w:tc>
+      </w:tr>
+      <w:tr>
+        <w:tc>
+          <w:tcPr>
+            <w:tcW w:w="2340" w:type="dxa"/>
+            <w:shd w:val="clear" w:color="auto" w:fill="auto"/>
+            <w:tcMar>
+              <w:top w:w="100" w:type="dxa"/>
+              <w:left w:w="100" w:type="dxa"/>
+              <w:bottom w:w="100" w:type="dxa"/>
+              <w:right w:w="100" w:type="dxa"/>
+            </w:tcMar>
+          </w:tcPr>
+          <w:p>
+            <w:pPr>
+              <w:widowControl w:val="0"/>
+              <w:spacing w:line="240" w:lineRule="auto"/>
+              <w:jc w:val="center"/>
+            </w:pPr>
+            <w:r>
+              <w:t>542</w:t>
+            </w:r>
+          </w:p>
+        </w:tc>
+        <w:tc>
+          <w:tcPr>
+            <w:tcW w:w="2340" w:type="dxa"/>
+            <w:shd w:val="clear" w:color="auto" w:fill="auto"/>
+            <w:tcMar>
+              <w:top w:w="100" w:type="dxa"/>
+              <w:left w:w="100" w:type="dxa"/>
+              <w:bottom w:w="100" w:type="dxa"/>
+              <w:right w:w="100" w:type="dxa"/>
+            </w:tcMar>
+          </w:tcPr>
+          <w:p>
+            <w:pPr>
+              <w:widowControl w:val="0"/>
+              <w:spacing w:line="240" w:lineRule="auto"/>
+              <w:jc w:val="center"/>
+            </w:pPr>
+            <w:r>
+              <w:t>532</w:t>
+            </w:r>
+          </w:p>
+        </w:tc>
+        <w:tc>
+          <w:tcPr>
+            <w:tcW w:w="2340" w:type="dxa"/>
+            <w:shd w:val="clear" w:color="auto" w:fill="auto"/>
+            <w:tcMar>
+              <w:top w:w="100" w:type="dxa"/>
+              <w:left w:w="100" w:type="dxa"/>
+              <w:bottom w:w="100" w:type="dxa"/>
+              <w:right w:w="100" w:type="dxa"/>
+            </w:tcMar>
+          </w:tcPr>
+          <w:p>
+            <w:pPr>
+              <w:widowControl w:val="0"/>
+              <w:spacing w:line="240" w:lineRule="auto"/>
+              <w:jc w:val="center"/>
+            </w:pPr>
+            <w:r>
+              <w:t>2</w:t>
+            </w:r>
+          </w:p>
+        </w:tc>
+        <w:tc>
+          <w:tcPr>
+            <w:tcW w:w="2340" w:type="dxa"/>
+            <w:shd w:val="clear" w:color="auto" w:fill="auto"/>
+            <w:tcMar>
+              <w:top w:w="100" w:type="dxa"/>
+              <w:left w:w="100" w:type="dxa"/>
+              <w:bottom w:w="100" w:type="dxa"/>
+              <w:right w:w="100" w:type="dxa"/>
+            </w:tcMar>
+          </w:tcPr>
+          <w:p>
+            <w:pPr>
+              <w:widowControl w:val="0"/>
+              <w:spacing w:line="240" w:lineRule="auto"/>
+              <w:jc w:val="center"/>
+            </w:pPr>
+            <w:r>
+              <w:t>8</w:t>
+            </w:r>
+          </w:p>
+        </w:tc>
+      </w:tr>
+      <w:tr>
+        <w:trPr>
+          <w:trHeight w:val="420"/>
+        </w:trPr>
+        <w:tc>
+          <w:tcPr>
+            <w:tcW w:w="9360" w:type="dxa"/>
+            <w:gridSpan w:val="4"/>
+            <w:shd w:val="clear" w:color="auto" w:fill="auto"/>
+            <w:tcMar>
+              <w:top w:w="100" w:type="dxa"/>
+              <w:left w:w="100" w:type="dxa"/>
+              <w:bottom w:w="100" w:type="dxa"/>
+              <w:right w:w="100" w:type="dxa"/>
+            </w:tcMar>
+          </w:tcPr>
+          <w:p>
+            <w:pPr>
+              <w:widowControl w:val="0"/>
+              <w:spacing w:line="240" w:lineRule="auto"/>
+              <w:jc w:val="center"/>
+              <w:rPr>
+                <w:sz w:val="24"/>
+                <w:szCs w:val="24"/>
+              </w:rPr>
+            </w:pPr>
+            <w:r>
+              <w:rPr>
+                <w:sz w:val="24"/>
+                <w:szCs w:val="24"/>
+              </w:rPr>
+              <w:t>Test Rate: 98% with Pass Rate: 98%</w:t>
+            </w:r>
+          </w:p>
+        </w:tc>
+      </w:tr>
+    </w:tbl>
+    <w:p>
+      <w:pPr>
+        <w:jc w:val="both"/>
+      </w:pPr>
+      <w:r>
+        <w:rPr>
+          <w:sz w:val="24"/>
+          <w:szCs w:val="24"/>
+        </w:rPr>
+        <w:t>Note</w:t>
+      </w:r>
+      <w:r>
+        <w:t xml:space="preserve">: </w:t>
+      </w:r>
+      <w:r>
+        <w:rPr>
+          <w:sz w:val="24"/>
+          <w:szCs w:val="24"/>
+        </w:rPr>
+        <w:t xml:space="preserve">NA - 8 Test Cases which are descoped scenarios/not developed </w:t>
+      </w:r>
+      <w:proofErr w:type="gramStart"/>
+      <w:r>
+        <w:rPr>
+          <w:sz w:val="24"/>
+          <w:szCs w:val="24"/>
+        </w:rPr>
+        <w:t>feature</w:t>
+      </w:r>
+      <w:proofErr w:type="gramEnd"/>
+    </w:p>
+    <w:p>
+      <w:pPr>
+        <w:jc w:val="both"/>
+      </w:pPr>
     </w:p>
     <w:p>
       <w:pPr>
@@ -4679,8 +5052,8 @@
       <w:pPr>
         <w:jc w:val="both"/>
         <w:rPr>
-          <w:sz w:val="25"/>
-          <w:szCs w:val="25"/>
+          <w:sz w:val="24"/>
+          <w:szCs w:val="24"/>
           <w:lang w:val="en-IN"/>
         </w:rPr>
       </w:pPr>
@@ -4688,22 +5061,22 @@
         <w:rPr>
           <w:b/>
           <w:bCs/>
-          <w:sz w:val="25"/>
-          <w:szCs w:val="25"/>
+          <w:sz w:val="24"/>
+          <w:szCs w:val="24"/>
         </w:rPr>
         <w:t>Note-</w:t>
       </w:r>
       <w:r>
         <w:rPr>
-          <w:sz w:val="25"/>
-          <w:szCs w:val="25"/>
+          <w:sz w:val="24"/>
+          <w:szCs w:val="24"/>
         </w:rPr>
         <w:t xml:space="preserve"> </w:t>
       </w:r>
       <w:r>
         <w:rPr>
-          <w:sz w:val="25"/>
-          <w:szCs w:val="25"/>
+          <w:sz w:val="24"/>
+          <w:szCs w:val="24"/>
           <w:lang w:val="en-IN"/>
         </w:rPr>
         <w:t>API flow is tested through automation for both positive and negative scenarios, while test cases that are not automated are tested manually.</w:t>
@@ -4724,7 +5097,7 @@
         <w:spacing w:before="120"/>
         <w:jc w:val="both"/>
       </w:pPr>
-      <w:bookmarkStart w:id="13" w:name="_Toc191457843"/>
+      <w:bookmarkStart w:id="13" w:name="_Toc191909825"/>
       <w:r>
         <w:t xml:space="preserve">Detailed Test </w:t>
       </w:r>
@@ -4864,7 +5237,6 @@
           <w:szCs w:val="23"/>
           <w:highlight w:val="white"/>
         </w:rPr>
-        <w:lastRenderedPageBreak/>
         <w:t>Failed Test Case Coverage: It measures the percentage of all failed test cases. (Number of failed tests / Total number of test cases executed) x 100</w:t>
       </w:r>
     </w:p>
@@ -4877,7 +5249,7 @@
           <w:b/>
         </w:rPr>
       </w:pPr>
-      <w:bookmarkStart w:id="14" w:name="_Toc191457844"/>
+      <w:bookmarkStart w:id="14" w:name="_Toc191909826"/>
       <w:r>
         <w:rPr>
           <w:b/>
@@ -6066,12 +6438,13 @@
           <w:bCs/>
         </w:rPr>
       </w:pPr>
-      <w:bookmarkStart w:id="15" w:name="_Toc191457845"/>
+      <w:bookmarkStart w:id="15" w:name="_Toc191909827"/>
       <w:r>
         <w:rPr>
           <w:b/>
           <w:bCs/>
         </w:rPr>
+        <w:lastRenderedPageBreak/>
         <w:t>Sonar Report</w:t>
       </w:r>
       <w:bookmarkEnd w:id="15"/>
@@ -6107,26 +6480,14 @@
         </w:rPr>
         <w:t>Partner-Management-Service:</w:t>
       </w:r>
-    </w:p>
-    <w:p>
-      <w:pPr>
-        <w:pStyle w:val="ListParagraph"/>
-        <w:spacing w:after="80"/>
-        <w:jc w:val="both"/>
-        <w:rPr>
-          <w:b/>
-          <w:sz w:val="28"/>
-          <w:szCs w:val="28"/>
-        </w:rPr>
-      </w:pPr>
       <w:r>
         <w:rPr>
           <w:noProof/>
         </w:rPr>
         <w:drawing>
-          <wp:inline distT="0" distB="0" distL="0" distR="0" wp14:anchorId="5D17A1C4" wp14:editId="7A99EC5A">
-            <wp:extent cx="5092331" cy="2870421"/>
-            <wp:effectExtent l="0" t="0" r="0" b="6350"/>
+          <wp:inline distT="0" distB="0" distL="0" distR="0" wp14:anchorId="5D17A1C4" wp14:editId="00C8E24E">
+            <wp:extent cx="4921857" cy="2774327"/>
+            <wp:effectExtent l="0" t="0" r="0" b="6985"/>
             <wp:docPr id="1305450262" name="Picture 4" descr="A screenshot of a computer&#10;&#10;AI-generated content may be incorrect."/>
             <wp:cNvGraphicFramePr>
               <a:graphicFrameLocks xmlns:a="http://schemas.openxmlformats.org/drawingml/2006/main" noChangeAspect="1"/>
@@ -6153,7 +6514,7 @@
                   <pic:spPr>
                     <a:xfrm>
                       <a:off x="0" y="0"/>
-                      <a:ext cx="5092331" cy="2870421"/>
+                      <a:ext cx="4960757" cy="2796254"/>
                     </a:xfrm>
                     <a:prstGeom prst="rect">
                       <a:avLst/>
@@ -6209,7 +6570,6 @@
           <w:sz w:val="28"/>
           <w:szCs w:val="28"/>
         </w:rPr>
-        <w:lastRenderedPageBreak/>
         <w:t>Partner-Management-Portal:</w:t>
       </w:r>
     </w:p>
@@ -9413,6 +9773,8 @@
   <w:style w:type="table" w:default="1" w:styleId="TableNormal">
     <w:name w:val="Normal Table"/>
     <w:uiPriority w:val="99"/>
+    <w:semiHidden/>
+    <w:unhideWhenUsed/>
     <w:tblPr>
       <w:tblInd w:w="0" w:type="dxa"/>
       <w:tblCellMar>
@@ -10605,6 +10967,14 @@
 </file>
 
 <file path=customXml/item1.xml><?xml version="1.0" encoding="utf-8"?>
+<p:properties xmlns:p="http://schemas.microsoft.com/office/2006/metadata/properties" xmlns:xsi="http://www.w3.org/2001/XMLSchema-instance" xmlns:pc="http://schemas.microsoft.com/office/infopath/2007/PartnerControls">
+  <documentManagement>
+    <_activity xmlns="240436b8-30b5-4ff7-97c4-830462d19b71" xsi:nil="true"/>
+  </documentManagement>
+</p:properties>
+</file>
+
+<file path=customXml/item2.xml><?xml version="1.0" encoding="utf-8"?>
 <ct:contentTypeSchema xmlns:ct="http://schemas.microsoft.com/office/2006/metadata/contentType" xmlns:ma="http://schemas.microsoft.com/office/2006/metadata/properties/metaAttributes" ct:_="" ma:_="" ma:contentTypeName="Document" ma:contentTypeID="0x010100C9EC70C5C1B6614180FE3B95361801AE" ma:contentTypeVersion="13" ma:contentTypeDescription="Create a new document." ma:contentTypeScope="" ma:versionID="7010dd1410fb1aa411f808e56fa94a8d">
   <xsd:schema xmlns:xsd="http://www.w3.org/2001/XMLSchema" xmlns:xs="http://www.w3.org/2001/XMLSchema" xmlns:p="http://schemas.microsoft.com/office/2006/metadata/properties" xmlns:ns3="240436b8-30b5-4ff7-97c4-830462d19b71" xmlns:ns4="6235d148-dfcb-4371-a41c-bf077110d532" targetNamespace="http://schemas.microsoft.com/office/2006/metadata/properties" ma:root="true" ma:fieldsID="36bba4740eb0bb530aaf5b1f344b8c39" ns3:_="" ns4:_="">
     <xsd:import namespace="240436b8-30b5-4ff7-97c4-830462d19b71"/>
@@ -10823,14 +11193,6 @@
 </ct:contentTypeSchema>
 </file>
 
-<file path=customXml/item2.xml><?xml version="1.0" encoding="utf-8"?>
-<p:properties xmlns:p="http://schemas.microsoft.com/office/2006/metadata/properties" xmlns:xsi="http://www.w3.org/2001/XMLSchema-instance" xmlns:pc="http://schemas.microsoft.com/office/infopath/2007/PartnerControls">
-  <documentManagement>
-    <_activity xmlns="240436b8-30b5-4ff7-97c4-830462d19b71" xsi:nil="true"/>
-  </documentManagement>
-</p:properties>
-</file>
-
 <file path=customXml/item3.xml><?xml version="1.0" encoding="utf-8"?>
 <?mso-contentType ?>
 <FormTemplates xmlns="http://schemas.microsoft.com/sharepoint/v3/contenttype/forms">
@@ -10841,6 +11203,16 @@
 </file>
 
 <file path=customXml/itemProps1.xml><?xml version="1.0" encoding="utf-8"?>
+<ds:datastoreItem xmlns:ds="http://schemas.openxmlformats.org/officeDocument/2006/customXml" ds:itemID="{153A5D22-D545-4E6F-8493-B690F249B680}">
+  <ds:schemaRefs>
+    <ds:schemaRef ds:uri="http://schemas.microsoft.com/office/2006/metadata/properties"/>
+    <ds:schemaRef ds:uri="http://schemas.microsoft.com/office/infopath/2007/PartnerControls"/>
+    <ds:schemaRef ds:uri="240436b8-30b5-4ff7-97c4-830462d19b71"/>
+  </ds:schemaRefs>
+</ds:datastoreItem>
+</file>
+
+<file path=customXml/itemProps2.xml><?xml version="1.0" encoding="utf-8"?>
 <ds:datastoreItem xmlns:ds="http://schemas.openxmlformats.org/officeDocument/2006/customXml" ds:itemID="{5974E70F-A621-4E0D-BF9F-2DF0FFF32FF0}">
   <ds:schemaRefs>
     <ds:schemaRef ds:uri="http://schemas.microsoft.com/office/2006/metadata/contentType"/>
@@ -10859,23 +11231,6 @@
 </ds:datastoreItem>
 </file>
 
-<file path=customXml/itemProps2.xml><?xml version="1.0" encoding="utf-8"?>
-<ds:datastoreItem xmlns:ds="http://schemas.openxmlformats.org/officeDocument/2006/customXml" ds:itemID="{153A5D22-D545-4E6F-8493-B690F249B680}">
-  <ds:schemaRefs>
-    <ds:schemaRef ds:uri="http://purl.org/dc/terms/"/>
-    <ds:schemaRef ds:uri="http://schemas.microsoft.com/office/2006/metadata/properties"/>
-    <ds:schemaRef ds:uri="http://purl.org/dc/dcmitype/"/>
-    <ds:schemaRef ds:uri="http://schemas.microsoft.com/office/infopath/2007/PartnerControls"/>
-    <ds:schemaRef ds:uri="http://schemas.microsoft.com/office/2006/documentManagement/types"/>
-    <ds:schemaRef ds:uri="http://purl.org/dc/elements/1.1/"/>
-    <ds:schemaRef ds:uri="240436b8-30b5-4ff7-97c4-830462d19b71"/>
-    <ds:schemaRef ds:uri="http://schemas.openxmlformats.org/package/2006/metadata/core-properties"/>
-    <ds:schemaRef ds:uri="6235d148-dfcb-4371-a41c-bf077110d532"/>
-    <ds:schemaRef ds:uri="http://www.w3.org/XML/1998/namespace"/>
-  </ds:schemaRefs>
-</ds:datastoreItem>
-</file>
-
 <file path=customXml/itemProps3.xml><?xml version="1.0" encoding="utf-8"?>
 <ds:datastoreItem xmlns:ds="http://schemas.openxmlformats.org/officeDocument/2006/customXml" ds:itemID="{06CCEA91-9B56-4ACA-9950-AD999B8BA618}">
   <ds:schemaRefs>

</xml_diff>